<commit_message>
completed images and feature importances. need to make a voice over presentation
</commit_message>
<xml_diff>
--- a/DS_ProjectTopic.docx
+++ b/DS_ProjectTopic.docx
@@ -1,6 +1,6 @@
 
 <file path=word/document.xml><?xml version="1.0" encoding="utf-8"?>
-<w:document xmlns:wpc="http://schemas.microsoft.com/office/word/2010/wordprocessingCanvas" xmlns:cx="http://schemas.microsoft.com/office/drawing/2014/chartex" xmlns:cx1="http://schemas.microsoft.com/office/drawing/2015/9/8/chartex" xmlns:cx2="http://schemas.microsoft.com/office/drawing/2015/10/21/chartex" xmlns:cx3="http://schemas.microsoft.com/office/drawing/2016/5/9/chartex" xmlns:cx4="http://schemas.microsoft.com/office/drawing/2016/5/10/chartex" xmlns:cx5="http://schemas.microsoft.com/office/drawing/2016/5/11/chartex" xmlns:cx6="http://schemas.microsoft.com/office/drawing/2016/5/12/chartex" xmlns:cx7="http://schemas.microsoft.com/office/drawing/2016/5/13/chartex" xmlns:cx8="http://schemas.microsoft.com/office/drawing/2016/5/14/chartex" xmlns:mc="http://schemas.openxmlformats.org/markup-compatibility/2006" xmlns:aink="http://schemas.microsoft.com/office/drawing/2016/ink" xmlns:am3d="http://schemas.microsoft.com/office/drawing/2017/model3d" xmlns:o="urn:schemas-microsoft-com:office:office" xmlns:r="http://schemas.openxmlformats.org/officeDocument/2006/relationships" xmlns:m="http://schemas.openxmlformats.org/officeDocument/2006/math" xmlns:v="urn:schemas-microsoft-com:vml" xmlns:wp14="http://schemas.microsoft.com/office/word/2010/wordprocessingDrawing" xmlns:wp="http://schemas.openxmlformats.org/drawingml/2006/wordprocessingDrawing" xmlns:w10="urn:schemas-microsoft-com:office:word" xmlns:w="http://schemas.openxmlformats.org/wordprocessingml/2006/main" xmlns:w14="http://schemas.microsoft.com/office/word/2010/wordml" xmlns:w15="http://schemas.microsoft.com/office/word/2012/wordml" xmlns:w16cex="http://schemas.microsoft.com/office/word/2018/wordml/cex" xmlns:w16cid="http://schemas.microsoft.com/office/word/2016/wordml/cid" xmlns:w16="http://schemas.microsoft.com/office/word/2018/wordml" xmlns:w16se="http://schemas.microsoft.com/office/word/2015/wordml/symex" xmlns:wpg="http://schemas.microsoft.com/office/word/2010/wordprocessingGroup" xmlns:wpi="http://schemas.microsoft.com/office/word/2010/wordprocessingInk" xmlns:wne="http://schemas.microsoft.com/office/word/2006/wordml" xmlns:wps="http://schemas.microsoft.com/office/word/2010/wordprocessingShape" mc:Ignorable="w14 w15 w16se w16cid w16 w16cex wp14">
+<w:document xmlns:wpc="http://schemas.microsoft.com/office/word/2010/wordprocessingCanvas" xmlns:cx="http://schemas.microsoft.com/office/drawing/2014/chartex" xmlns:cx1="http://schemas.microsoft.com/office/drawing/2015/9/8/chartex" xmlns:cx2="http://schemas.microsoft.com/office/drawing/2015/10/21/chartex" xmlns:cx3="http://schemas.microsoft.com/office/drawing/2016/5/9/chartex" xmlns:cx4="http://schemas.microsoft.com/office/drawing/2016/5/10/chartex" xmlns:cx5="http://schemas.microsoft.com/office/drawing/2016/5/11/chartex" xmlns:cx6="http://schemas.microsoft.com/office/drawing/2016/5/12/chartex" xmlns:cx7="http://schemas.microsoft.com/office/drawing/2016/5/13/chartex" xmlns:cx8="http://schemas.microsoft.com/office/drawing/2016/5/14/chartex" xmlns:mc="http://schemas.openxmlformats.org/markup-compatibility/2006" xmlns:aink="http://schemas.microsoft.com/office/drawing/2016/ink" xmlns:am3d="http://schemas.microsoft.com/office/drawing/2017/model3d" xmlns:o="urn:schemas-microsoft-com:office:office" xmlns:oel="http://schemas.microsoft.com/office/2019/extlst" xmlns:r="http://schemas.openxmlformats.org/officeDocument/2006/relationships" xmlns:m="http://schemas.openxmlformats.org/officeDocument/2006/math" xmlns:v="urn:schemas-microsoft-com:vml" xmlns:wp14="http://schemas.microsoft.com/office/word/2010/wordprocessingDrawing" xmlns:wp="http://schemas.openxmlformats.org/drawingml/2006/wordprocessingDrawing" xmlns:w10="urn:schemas-microsoft-com:office:word" xmlns:w="http://schemas.openxmlformats.org/wordprocessingml/2006/main" xmlns:w14="http://schemas.microsoft.com/office/word/2010/wordml" xmlns:w15="http://schemas.microsoft.com/office/word/2012/wordml" xmlns:w16cex="http://schemas.microsoft.com/office/word/2018/wordml/cex" xmlns:w16cid="http://schemas.microsoft.com/office/word/2016/wordml/cid" xmlns:w16="http://schemas.microsoft.com/office/word/2018/wordml" xmlns:w16sdtdh="http://schemas.microsoft.com/office/word/2020/wordml/sdtdatahash" xmlns:w16se="http://schemas.microsoft.com/office/word/2015/wordml/symex" xmlns:wpg="http://schemas.microsoft.com/office/word/2010/wordprocessingGroup" xmlns:wpi="http://schemas.microsoft.com/office/word/2010/wordprocessingInk" xmlns:wne="http://schemas.microsoft.com/office/word/2006/wordml" xmlns:wps="http://schemas.microsoft.com/office/word/2010/wordprocessingShape" mc:Ignorable="w14 w15 w16se w16cid w16 w16cex w16sdtdh wp14">
   <w:body>
     <w:p>
       <w:pPr>
@@ -22,7 +22,7 @@
           <w:sz w:val="28"/>
           <w:szCs w:val="28"/>
         </w:rPr>
-        <w:t>Predicting Cognitive</w:t>
+        <w:t xml:space="preserve">Predicting Cognitive Decline using Neuroimaging Biomarkers in Healthy Older Adults from </w:t>
       </w:r>
       <w:r>
         <w:rPr>
@@ -31,16 +31,7 @@
           <w:sz w:val="28"/>
           <w:szCs w:val="28"/>
         </w:rPr>
-        <w:t xml:space="preserve"> </w:t>
-      </w:r>
-      <w:r>
-        <w:rPr>
-          <w:rFonts w:ascii="Times New Roman" w:eastAsia="Times New Roman" w:hAnsi="Times New Roman" w:cs="Times New Roman"/>
-          <w:kern w:val="36"/>
-          <w:sz w:val="28"/>
-          <w:szCs w:val="28"/>
-        </w:rPr>
-        <w:t>Decline using Neuroimaging Biomarkers in Healthy Older Adults from the Knight ADRC</w:t>
+        <w:t>OASIS and ADNI</w:t>
       </w:r>
       <w:r>
         <w:rPr>
@@ -112,13 +103,19 @@
         <w:rPr>
           <w:rFonts w:ascii="Times New Roman" w:eastAsia="Times New Roman" w:hAnsi="Times New Roman" w:cs="Times New Roman"/>
         </w:rPr>
-        <w:t>, tau, and neurodegenerative (ATN) framework, we will investigate the relationship between AD biomarkers and cognitive decline in healthy older adults from the Charles F. and Joanne Knight Alzheimer Disease Research Center (Knight ADRC)</w:t>
-      </w:r>
-      <w:r>
-        <w:rPr>
-          <w:rFonts w:ascii="Times New Roman" w:eastAsia="Times New Roman" w:hAnsi="Times New Roman" w:cs="Times New Roman"/>
-        </w:rPr>
-        <w:t xml:space="preserve"> and the Alzheimer Disease Neuroimaging Initiative (ADNI) cohorts</w:t>
+        <w:t xml:space="preserve">, tau, and neurodegenerative (ATN) framework, we will investigate the relationship between AD biomarkers and cognitive decline in healthy older adults from the </w:t>
+      </w:r>
+      <w:r>
+        <w:rPr>
+          <w:rFonts w:ascii="Times New Roman" w:eastAsia="Times New Roman" w:hAnsi="Times New Roman" w:cs="Times New Roman"/>
+        </w:rPr>
+        <w:t xml:space="preserve">Open Access Series of Imaging Studies (OASIS) and </w:t>
+      </w:r>
+      <w:r>
+        <w:rPr>
+          <w:rFonts w:ascii="Times New Roman" w:eastAsia="Times New Roman" w:hAnsi="Times New Roman" w:cs="Times New Roman"/>
+        </w:rPr>
+        <w:t>the Alzheimer Disease Neuroimaging Initiative (ADNI) cohorts</w:t>
       </w:r>
       <w:r>
         <w:rPr>
@@ -347,7 +344,7 @@
 </file>
 
 <file path=word/styles.xml><?xml version="1.0" encoding="utf-8"?>
-<w:styles xmlns:mc="http://schemas.openxmlformats.org/markup-compatibility/2006" xmlns:r="http://schemas.openxmlformats.org/officeDocument/2006/relationships" xmlns:w="http://schemas.openxmlformats.org/wordprocessingml/2006/main" xmlns:w14="http://schemas.microsoft.com/office/word/2010/wordml" xmlns:w15="http://schemas.microsoft.com/office/word/2012/wordml" xmlns:w16cex="http://schemas.microsoft.com/office/word/2018/wordml/cex" xmlns:w16cid="http://schemas.microsoft.com/office/word/2016/wordml/cid" xmlns:w16="http://schemas.microsoft.com/office/word/2018/wordml" xmlns:w16se="http://schemas.microsoft.com/office/word/2015/wordml/symex" mc:Ignorable="w14 w15 w16se w16cid w16 w16cex">
+<w:styles xmlns:mc="http://schemas.openxmlformats.org/markup-compatibility/2006" xmlns:r="http://schemas.openxmlformats.org/officeDocument/2006/relationships" xmlns:w="http://schemas.openxmlformats.org/wordprocessingml/2006/main" xmlns:w14="http://schemas.microsoft.com/office/word/2010/wordml" xmlns:w15="http://schemas.microsoft.com/office/word/2012/wordml" xmlns:w16cex="http://schemas.microsoft.com/office/word/2018/wordml/cex" xmlns:w16cid="http://schemas.microsoft.com/office/word/2016/wordml/cid" xmlns:w16="http://schemas.microsoft.com/office/word/2018/wordml" xmlns:w16sdtdh="http://schemas.microsoft.com/office/word/2020/wordml/sdtdatahash" xmlns:w16se="http://schemas.microsoft.com/office/word/2015/wordml/symex" mc:Ignorable="w14 w15 w16se w16cid w16 w16cex w16sdtdh">
   <w:docDefaults>
     <w:rPrDefault>
       <w:rPr>
@@ -465,6 +462,7 @@
     <w:lsdException w:name="HTML Sample" w:semiHidden="1" w:unhideWhenUsed="1"/>
     <w:lsdException w:name="HTML Typewriter" w:semiHidden="1" w:unhideWhenUsed="1"/>
     <w:lsdException w:name="HTML Variable" w:semiHidden="1" w:unhideWhenUsed="1"/>
+    <w:lsdException w:name="Normal Table" w:semiHidden="1" w:unhideWhenUsed="1"/>
     <w:lsdException w:name="annotation subject" w:semiHidden="1" w:unhideWhenUsed="1"/>
     <w:lsdException w:name="No List" w:semiHidden="1" w:unhideWhenUsed="1"/>
     <w:lsdException w:name="Outline List 1" w:semiHidden="1" w:unhideWhenUsed="1"/>
@@ -511,8 +509,10 @@
     <w:lsdException w:name="Table Subtle 2" w:semiHidden="1" w:unhideWhenUsed="1"/>
     <w:lsdException w:name="Table Web 1" w:semiHidden="1" w:unhideWhenUsed="1"/>
     <w:lsdException w:name="Table Web 2" w:semiHidden="1" w:unhideWhenUsed="1"/>
+    <w:lsdException w:name="Table Web 3" w:semiHidden="1" w:unhideWhenUsed="1"/>
     <w:lsdException w:name="Balloon Text" w:semiHidden="1" w:unhideWhenUsed="1"/>
     <w:lsdException w:name="Table Grid" w:uiPriority="39"/>
+    <w:lsdException w:name="Table Theme" w:semiHidden="1" w:unhideWhenUsed="1"/>
     <w:lsdException w:name="Placeholder Text" w:semiHidden="1"/>
     <w:lsdException w:name="No Spacing" w:uiPriority="1" w:qFormat="1"/>
     <w:lsdException w:name="Light Shading" w:uiPriority="60"/>

</xml_diff>